<commit_message>
Publishing document with version 2.0
</commit_message>
<xml_diff>
--- a/output/asd-2.0.docx
+++ b/output/asd-2.0.docx
@@ -1056,7 +1056,7 @@
               <w:tab w:leader="dot" w:pos="9010" w:val="right"/>
             </w:tabs>
           </w:pPr>
-          <w:hyperlink w:anchor="_Toc16234137623187026214500677">
+          <w:hyperlink w:anchor="_Toc1623413903376611489583310">
             <w:r>
               <w:rPr>
                 <w:rStyle w:val="IndexLink"/>
@@ -1092,7 +1092,7 @@
               <w:rPr>
                 <w:noProof/>
               </w:rPr>
-              <w:instrText>PAGEREF  _Toc16234137623187026214500677 \h</w:instrText>
+              <w:instrText>PAGEREF  _Toc1623413903376611489583310 \h</w:instrText>
             </w:r>
             <w:r>
               <w:rPr>
@@ -1127,7 +1127,7 @@
               <w:tab w:leader="dot" w:pos="9010" w:val="right"/>
             </w:tabs>
           </w:pPr>
-          <w:hyperlink w:anchor="_Toc16234137623835625349642681">
+          <w:hyperlink w:anchor="_Toc16234139034554255206227984">
             <w:r>
               <w:rPr>
                 <w:rStyle w:val="IndexLink"/>
@@ -1163,7 +1163,7 @@
               <w:rPr>
                 <w:noProof/>
               </w:rPr>
-              <w:instrText>PAGEREF  _Toc16234137623835625349642681 \h</w:instrText>
+              <w:instrText>PAGEREF  _Toc16234139034554255206227984 \h</w:instrText>
             </w:r>
             <w:r>
               <w:rPr>
@@ -1198,7 +1198,7 @@
               <w:tab w:leader="dot" w:pos="9010" w:val="right"/>
             </w:tabs>
           </w:pPr>
-          <w:hyperlink w:anchor="_Toc16234137624348322083280728">
+          <w:hyperlink w:anchor="_Toc16234139035101917068936714">
             <w:r>
               <w:rPr>
                 <w:rStyle w:val="IndexLink"/>
@@ -1234,7 +1234,7 @@
               <w:rPr>
                 <w:noProof/>
               </w:rPr>
-              <w:instrText>PAGEREF  _Toc16234137624348322083280728 \h</w:instrText>
+              <w:instrText>PAGEREF  _Toc16234139035101917068936714 \h</w:instrText>
             </w:r>
             <w:r>
               <w:rPr>
@@ -2087,7 +2087,7 @@
       <w:pPr>
         <w:pStyle w:val="Heading1"/>
       </w:pPr>
-      <w:bookmarkStart w:name="_Toc16234137623187026214500677" w:id="1"/>
+      <w:bookmarkStart w:name="_Toc1623413903376611489583310" w:id="1"/>
       <w:r>
         <w:rPr>
           <w:rStyle w:val=""/>
@@ -2115,7 +2115,7 @@
       <w:pPr>
         <w:pStyle w:val="Heading2"/>
       </w:pPr>
-      <w:bookmarkStart w:name="_Toc16234137623835625349642681" w:id="1"/>
+      <w:bookmarkStart w:name="_Toc16234139034554255206227984" w:id="1"/>
       <w:r>
         <w:rPr>
           <w:rStyle w:val=""/>
@@ -2143,7 +2143,7 @@
       <w:pPr>
         <w:pStyle w:val="Heading3"/>
       </w:pPr>
-      <w:bookmarkStart w:name="_Toc16234137624348322083280728" w:id="1"/>
+      <w:bookmarkStart w:name="_Toc16234139035101917068936714" w:id="1"/>
       <w:r>
         <w:rPr>
           <w:rStyle w:val=""/>

</xml_diff>